<commit_message>
- commit de retorno
</commit_message>
<xml_diff>
--- a/doc/Documento de Identificação de Demandas.docx
+++ b/doc/Documento de Identificação de Demandas.docx
@@ -84,8 +84,6 @@
       <w:r>
         <w:t>Correção</w:t>
       </w:r>
-      <w:bookmarkStart w:id="0" w:name="_GoBack"/>
-      <w:bookmarkEnd w:id="0"/>
     </w:p>
     <w:p>
       <w:pPr>
@@ -104,8 +102,296 @@
       </w:r>
       <w:proofErr w:type="gramEnd"/>
       <w:r>
-        <w:t xml:space="preserve"> no redirecionador</w:t>
-      </w:r>
+        <w:t xml:space="preserve"> no </w:t>
+      </w:r>
+      <w:proofErr w:type="spellStart"/>
+      <w:r>
+        <w:t>redirecionador</w:t>
+      </w:r>
+      <w:proofErr w:type="spellEnd"/>
+    </w:p>
+    <w:p>
+      <w:pPr>
+        <w:pStyle w:val="PargrafodaLista"/>
+        <w:numPr>
+          <w:ilvl w:val="1"/>
+          <w:numId w:val="1"/>
+        </w:numPr>
+      </w:pPr>
+      <w:proofErr w:type="spellStart"/>
+      <w:r>
+        <w:rPr>
+          <w:b/>
+          <w:bCs/>
+          <w:color w:val="000000"/>
+          <w:sz w:val="27"/>
+          <w:szCs w:val="27"/>
+        </w:rPr>
+        <w:t>Catchable</w:t>
+      </w:r>
+      <w:proofErr w:type="spellEnd"/>
+      <w:r>
+        <w:rPr>
+          <w:b/>
+          <w:bCs/>
+          <w:color w:val="000000"/>
+          <w:sz w:val="27"/>
+          <w:szCs w:val="27"/>
+        </w:rPr>
+        <w:t xml:space="preserve"> fatal </w:t>
+      </w:r>
+      <w:proofErr w:type="spellStart"/>
+      <w:r>
+        <w:rPr>
+          <w:b/>
+          <w:bCs/>
+          <w:color w:val="000000"/>
+          <w:sz w:val="27"/>
+          <w:szCs w:val="27"/>
+        </w:rPr>
+        <w:t>error</w:t>
+      </w:r>
+      <w:proofErr w:type="spellEnd"/>
+      <w:r>
+        <w:rPr>
+          <w:color w:val="000000"/>
+          <w:sz w:val="27"/>
+          <w:szCs w:val="27"/>
+        </w:rPr>
+        <w:t xml:space="preserve">: </w:t>
+      </w:r>
+      <w:proofErr w:type="spellStart"/>
+      <w:r>
+        <w:rPr>
+          <w:color w:val="000000"/>
+          <w:sz w:val="27"/>
+          <w:szCs w:val="27"/>
+        </w:rPr>
+        <w:t>Object</w:t>
+      </w:r>
+      <w:proofErr w:type="spellEnd"/>
+      <w:r>
+        <w:rPr>
+          <w:color w:val="000000"/>
+          <w:sz w:val="27"/>
+          <w:szCs w:val="27"/>
+        </w:rPr>
+        <w:t xml:space="preserve"> </w:t>
+      </w:r>
+      <w:proofErr w:type="spellStart"/>
+      <w:r>
+        <w:rPr>
+          <w:color w:val="000000"/>
+          <w:sz w:val="27"/>
+          <w:szCs w:val="27"/>
+        </w:rPr>
+        <w:t>of</w:t>
+      </w:r>
+      <w:proofErr w:type="spellEnd"/>
+      <w:r>
+        <w:rPr>
+          <w:color w:val="000000"/>
+          <w:sz w:val="27"/>
+          <w:szCs w:val="27"/>
+        </w:rPr>
+        <w:t xml:space="preserve"> </w:t>
+      </w:r>
+      <w:proofErr w:type="spellStart"/>
+      <w:r>
+        <w:rPr>
+          <w:color w:val="000000"/>
+          <w:sz w:val="27"/>
+          <w:szCs w:val="27"/>
+        </w:rPr>
+        <w:t>class</w:t>
+      </w:r>
+      <w:proofErr w:type="spellEnd"/>
+      <w:r>
+        <w:rPr>
+          <w:color w:val="000000"/>
+          <w:sz w:val="27"/>
+          <w:szCs w:val="27"/>
+        </w:rPr>
+        <w:t xml:space="preserve"> Pessoa </w:t>
+      </w:r>
+      <w:proofErr w:type="spellStart"/>
+      <w:r>
+        <w:rPr>
+          <w:color w:val="000000"/>
+          <w:sz w:val="27"/>
+          <w:szCs w:val="27"/>
+        </w:rPr>
+        <w:t>could</w:t>
+      </w:r>
+      <w:proofErr w:type="spellEnd"/>
+      <w:r>
+        <w:rPr>
+          <w:color w:val="000000"/>
+          <w:sz w:val="27"/>
+          <w:szCs w:val="27"/>
+        </w:rPr>
+        <w:t xml:space="preserve"> </w:t>
+      </w:r>
+      <w:proofErr w:type="spellStart"/>
+      <w:r>
+        <w:rPr>
+          <w:color w:val="000000"/>
+          <w:sz w:val="27"/>
+          <w:szCs w:val="27"/>
+        </w:rPr>
+        <w:t>not</w:t>
+      </w:r>
+      <w:proofErr w:type="spellEnd"/>
+      <w:r>
+        <w:rPr>
+          <w:color w:val="000000"/>
+          <w:sz w:val="27"/>
+          <w:szCs w:val="27"/>
+        </w:rPr>
+        <w:t xml:space="preserve"> </w:t>
+      </w:r>
+      <w:proofErr w:type="spellStart"/>
+      <w:r>
+        <w:rPr>
+          <w:color w:val="000000"/>
+          <w:sz w:val="27"/>
+          <w:szCs w:val="27"/>
+        </w:rPr>
+        <w:t>be</w:t>
+      </w:r>
+      <w:proofErr w:type="spellEnd"/>
+      <w:r>
+        <w:rPr>
+          <w:color w:val="000000"/>
+          <w:sz w:val="27"/>
+          <w:szCs w:val="27"/>
+        </w:rPr>
+        <w:t xml:space="preserve"> </w:t>
+      </w:r>
+      <w:proofErr w:type="spellStart"/>
+      <w:r>
+        <w:rPr>
+          <w:color w:val="000000"/>
+          <w:sz w:val="27"/>
+          <w:szCs w:val="27"/>
+        </w:rPr>
+        <w:t>converted</w:t>
+      </w:r>
+      <w:proofErr w:type="spellEnd"/>
+      <w:r>
+        <w:rPr>
+          <w:color w:val="000000"/>
+          <w:sz w:val="27"/>
+          <w:szCs w:val="27"/>
+        </w:rPr>
+        <w:t xml:space="preserve"> </w:t>
+      </w:r>
+      <w:proofErr w:type="spellStart"/>
+      <w:r>
+        <w:rPr>
+          <w:color w:val="000000"/>
+          <w:sz w:val="27"/>
+          <w:szCs w:val="27"/>
+        </w:rPr>
+        <w:t>to</w:t>
+      </w:r>
+      <w:proofErr w:type="spellEnd"/>
+      <w:r>
+        <w:rPr>
+          <w:color w:val="000000"/>
+          <w:sz w:val="27"/>
+          <w:szCs w:val="27"/>
+        </w:rPr>
+        <w:t xml:space="preserve"> </w:t>
+      </w:r>
+      <w:proofErr w:type="spellStart"/>
+      <w:r>
+        <w:rPr>
+          <w:color w:val="000000"/>
+          <w:sz w:val="27"/>
+          <w:szCs w:val="27"/>
+        </w:rPr>
+        <w:t>string</w:t>
+      </w:r>
+      <w:proofErr w:type="spellEnd"/>
+      <w:r>
+        <w:rPr>
+          <w:color w:val="000000"/>
+          <w:sz w:val="27"/>
+          <w:szCs w:val="27"/>
+        </w:rPr>
+        <w:t xml:space="preserve"> in </w:t>
+      </w:r>
+      <w:r>
+        <w:rPr>
+          <w:b/>
+          <w:bCs/>
+          <w:color w:val="000000"/>
+          <w:sz w:val="27"/>
+          <w:szCs w:val="27"/>
+        </w:rPr>
+        <w:t>/home/kokarweb/</w:t>
+      </w:r>
+      <w:proofErr w:type="gramStart"/>
+      <w:r>
+        <w:rPr>
+          <w:b/>
+          <w:bCs/>
+          <w:color w:val="000000"/>
+          <w:sz w:val="27"/>
+          <w:szCs w:val="27"/>
+        </w:rPr>
+        <w:t>www</w:t>
+      </w:r>
+      <w:proofErr w:type="gramEnd"/>
+      <w:r>
+        <w:rPr>
+          <w:b/>
+          <w:bCs/>
+          <w:color w:val="000000"/>
+          <w:sz w:val="27"/>
+          <w:szCs w:val="27"/>
+        </w:rPr>
+        <w:t>/konsiggomes/system/helpers/SecurityEncryptionHelper.php</w:t>
+      </w:r>
+      <w:r>
+        <w:rPr>
+          <w:color w:val="000000"/>
+          <w:sz w:val="27"/>
+          <w:szCs w:val="27"/>
+        </w:rPr>
+        <w:t xml:space="preserve"> on </w:t>
+      </w:r>
+      <w:proofErr w:type="spellStart"/>
+      <w:r>
+        <w:rPr>
+          <w:color w:val="000000"/>
+          <w:sz w:val="27"/>
+          <w:szCs w:val="27"/>
+        </w:rPr>
+        <w:t>line</w:t>
+      </w:r>
+      <w:proofErr w:type="spellEnd"/>
+      <w:r>
+        <w:rPr>
+          <w:color w:val="000000"/>
+          <w:sz w:val="27"/>
+          <w:szCs w:val="27"/>
+        </w:rPr>
+        <w:t> </w:t>
+      </w:r>
+      <w:r>
+        <w:rPr>
+          <w:b/>
+          <w:bCs/>
+          <w:color w:val="000000"/>
+          <w:sz w:val="27"/>
+          <w:szCs w:val="27"/>
+        </w:rPr>
+        <w:t>95</w:t>
+      </w:r>
+      <w:bookmarkStart w:id="0" w:name="_GoBack"/>
+      <w:bookmarkEnd w:id="0"/>
     </w:p>
     <w:sectPr>
       <w:pgSz w:w="11906" w:h="16838"/>

</xml_diff>